<commit_message>
fix(DB):correction sur quelques fichiers
Correction suite a l'évaluation 80%
</commit_message>
<xml_diff>
--- a/DB/Documents finaux/BackupRestore.docx
+++ b/DB/Documents finaux/BackupRestore.docx
@@ -24,7 +24,25 @@
       </w:r>
     </w:p>
     <w:p/>
-    <w:p/>
+    <w:p>
+      <w:pPr>
+        <w:rPr>
+          <w:b/>
+          <w:bCs/>
+          <w:sz w:val="36"/>
+          <w:szCs w:val="36"/>
+        </w:rPr>
+      </w:pPr>
+      <w:r>
+        <w:rPr>
+          <w:b/>
+          <w:bCs/>
+          <w:sz w:val="36"/>
+          <w:szCs w:val="36"/>
+        </w:rPr>
+        <w:t>!!!Exécuter dans le même chemin que les fichiers</w:t>
+      </w:r>
+    </w:p>
     <w:p>
       <w:pPr>
         <w:rPr>
@@ -52,22 +70,180 @@
           <w:sz w:val="26"/>
           <w:szCs w:val="26"/>
         </w:rPr>
-        <w:t>(Ces commandes sont pour le terminal windows et non docker)</w:t>
-      </w:r>
-    </w:p>
-    <w:p>
-      <w:pPr>
-        <w:rPr>
-          <w:sz w:val="26"/>
-          <w:szCs w:val="26"/>
-        </w:rPr>
-      </w:pPr>
-      <w:r>
-        <w:rPr>
-          <w:sz w:val="26"/>
-          <w:szCs w:val="26"/>
-        </w:rPr>
-        <w:t>docker exec -i db mysqldump -uroot -proot “nom de la db” &gt; “chemin du fichier sql”</w:t>
+        <w:t xml:space="preserve">(Ces commandes sont pour le terminal </w:t>
+      </w:r>
+      <w:proofErr w:type="spellStart"/>
+      <w:r>
+        <w:rPr>
+          <w:sz w:val="26"/>
+          <w:szCs w:val="26"/>
+        </w:rPr>
+        <w:t>windows</w:t>
+      </w:r>
+      <w:proofErr w:type="spellEnd"/>
+      <w:r>
+        <w:rPr>
+          <w:sz w:val="26"/>
+          <w:szCs w:val="26"/>
+        </w:rPr>
+        <w:t xml:space="preserve"> et non docker)</w:t>
+      </w:r>
+    </w:p>
+    <w:p>
+      <w:pPr>
+        <w:rPr>
+          <w:sz w:val="26"/>
+          <w:szCs w:val="26"/>
+        </w:rPr>
+      </w:pPr>
+      <w:r>
+        <w:rPr>
+          <w:sz w:val="26"/>
+          <w:szCs w:val="26"/>
+        </w:rPr>
+        <w:t xml:space="preserve">docker </w:t>
+      </w:r>
+      <w:proofErr w:type="spellStart"/>
+      <w:r>
+        <w:rPr>
+          <w:sz w:val="26"/>
+          <w:szCs w:val="26"/>
+        </w:rPr>
+        <w:t>exec</w:t>
+      </w:r>
+      <w:proofErr w:type="spellEnd"/>
+      <w:r>
+        <w:rPr>
+          <w:sz w:val="26"/>
+          <w:szCs w:val="26"/>
+        </w:rPr>
+        <w:t xml:space="preserve"> -i </w:t>
+      </w:r>
+      <w:proofErr w:type="spellStart"/>
+      <w:r>
+        <w:rPr>
+          <w:sz w:val="26"/>
+          <w:szCs w:val="26"/>
+        </w:rPr>
+        <w:t>db</w:t>
+      </w:r>
+      <w:proofErr w:type="spellEnd"/>
+      <w:r>
+        <w:rPr>
+          <w:sz w:val="26"/>
+          <w:szCs w:val="26"/>
+        </w:rPr>
+        <w:t xml:space="preserve"> </w:t>
+      </w:r>
+      <w:proofErr w:type="spellStart"/>
+      <w:r>
+        <w:rPr>
+          <w:sz w:val="26"/>
+          <w:szCs w:val="26"/>
+        </w:rPr>
+        <w:t>mysqldump</w:t>
+      </w:r>
+      <w:proofErr w:type="spellEnd"/>
+      <w:r>
+        <w:rPr>
+          <w:sz w:val="26"/>
+          <w:szCs w:val="26"/>
+        </w:rPr>
+        <w:t xml:space="preserve"> -</w:t>
+      </w:r>
+      <w:proofErr w:type="spellStart"/>
+      <w:r>
+        <w:rPr>
+          <w:sz w:val="26"/>
+          <w:szCs w:val="26"/>
+        </w:rPr>
+        <w:t>uroot</w:t>
+      </w:r>
+      <w:proofErr w:type="spellEnd"/>
+      <w:r>
+        <w:rPr>
+          <w:sz w:val="26"/>
+          <w:szCs w:val="26"/>
+        </w:rPr>
+        <w:t xml:space="preserve"> -</w:t>
+      </w:r>
+      <w:proofErr w:type="spellStart"/>
+      <w:r>
+        <w:rPr>
+          <w:sz w:val="26"/>
+          <w:szCs w:val="26"/>
+        </w:rPr>
+        <w:t>proot</w:t>
+      </w:r>
+      <w:proofErr w:type="spellEnd"/>
+      <w:r>
+        <w:rPr>
+          <w:sz w:val="26"/>
+          <w:szCs w:val="26"/>
+        </w:rPr>
+        <w:t xml:space="preserve"> </w:t>
+      </w:r>
+      <w:r>
+        <w:rPr>
+          <w:sz w:val="26"/>
+          <w:szCs w:val="26"/>
+        </w:rPr>
+        <w:t>--</w:t>
+      </w:r>
+      <w:proofErr w:type="spellStart"/>
+      <w:r>
+        <w:rPr>
+          <w:sz w:val="26"/>
+          <w:szCs w:val="26"/>
+        </w:rPr>
+        <w:t>databases</w:t>
+      </w:r>
+      <w:proofErr w:type="spellEnd"/>
+      <w:r>
+        <w:rPr>
+          <w:sz w:val="26"/>
+          <w:szCs w:val="26"/>
+        </w:rPr>
+        <w:t xml:space="preserve"> </w:t>
+      </w:r>
+      <w:r>
+        <w:rPr>
+          <w:sz w:val="26"/>
+          <w:szCs w:val="26"/>
+        </w:rPr>
+        <w:t xml:space="preserve">“nom de la </w:t>
+      </w:r>
+      <w:proofErr w:type="spellStart"/>
+      <w:r>
+        <w:rPr>
+          <w:sz w:val="26"/>
+          <w:szCs w:val="26"/>
+        </w:rPr>
+        <w:t>db</w:t>
+      </w:r>
+      <w:proofErr w:type="spellEnd"/>
+      <w:r>
+        <w:rPr>
+          <w:sz w:val="26"/>
+          <w:szCs w:val="26"/>
+        </w:rPr>
+        <w:t xml:space="preserve">” &gt; “chemin du fichier </w:t>
+      </w:r>
+      <w:proofErr w:type="spellStart"/>
+      <w:r>
+        <w:rPr>
+          <w:sz w:val="26"/>
+          <w:szCs w:val="26"/>
+        </w:rPr>
+        <w:t>sql</w:t>
+      </w:r>
+      <w:proofErr w:type="spellEnd"/>
+      <w:r>
+        <w:rPr>
+          <w:sz w:val="26"/>
+          <w:szCs w:val="26"/>
+        </w:rPr>
+        <w:t>”</w:t>
       </w:r>
     </w:p>
     <w:p>
@@ -91,8 +267,19 @@
           <w:sz w:val="28"/>
           <w:szCs w:val="28"/>
         </w:rPr>
-        <w:t>Docker exec</w:t>
-      </w:r>
+        <w:t xml:space="preserve">Docker </w:t>
+      </w:r>
+      <w:proofErr w:type="spellStart"/>
+      <w:r>
+        <w:rPr>
+          <w:b/>
+          <w:bCs/>
+          <w:sz w:val="28"/>
+          <w:szCs w:val="28"/>
+        </w:rPr>
+        <w:t>exec</w:t>
+      </w:r>
+      <w:proofErr w:type="spellEnd"/>
       <w:r>
         <w:rPr>
           <w:b/>
@@ -190,7 +377,23 @@
           <w:sz w:val="28"/>
           <w:szCs w:val="28"/>
         </w:rPr>
-        <w:t>Nom du conteneur où on execute la commande</w:t>
+        <w:t xml:space="preserve">Nom du conteneur où on </w:t>
+      </w:r>
+      <w:proofErr w:type="spellStart"/>
+      <w:r>
+        <w:rPr>
+          <w:sz w:val="28"/>
+          <w:szCs w:val="28"/>
+        </w:rPr>
+        <w:t>execute</w:t>
+      </w:r>
+      <w:proofErr w:type="spellEnd"/>
+      <w:r>
+        <w:rPr>
+          <w:sz w:val="28"/>
+          <w:szCs w:val="28"/>
+        </w:rPr>
+        <w:t xml:space="preserve"> la commande</w:t>
       </w:r>
     </w:p>
     <w:p>
@@ -207,21 +410,48 @@
           <w:szCs w:val="28"/>
         </w:rPr>
       </w:pPr>
-      <w:r>
-        <w:rPr>
-          <w:b/>
-          <w:bCs/>
-          <w:sz w:val="28"/>
-          <w:szCs w:val="28"/>
-        </w:rPr>
-        <w:t>Mysqldump :</w:t>
-      </w:r>
-      <w:r>
-        <w:rPr>
-          <w:sz w:val="28"/>
-          <w:szCs w:val="28"/>
-        </w:rPr>
-        <w:t xml:space="preserve"> outil mysql pour faire des backups</w:t>
+      <w:proofErr w:type="spellStart"/>
+      <w:r>
+        <w:rPr>
+          <w:b/>
+          <w:bCs/>
+          <w:sz w:val="28"/>
+          <w:szCs w:val="28"/>
+        </w:rPr>
+        <w:t>Mysqldump</w:t>
+      </w:r>
+      <w:proofErr w:type="spellEnd"/>
+      <w:r>
+        <w:rPr>
+          <w:b/>
+          <w:bCs/>
+          <w:sz w:val="28"/>
+          <w:szCs w:val="28"/>
+        </w:rPr>
+        <w:t> :</w:t>
+      </w:r>
+      <w:r>
+        <w:rPr>
+          <w:sz w:val="28"/>
+          <w:szCs w:val="28"/>
+        </w:rPr>
+        <w:t xml:space="preserve"> outil </w:t>
+      </w:r>
+      <w:proofErr w:type="spellStart"/>
+      <w:r>
+        <w:rPr>
+          <w:sz w:val="28"/>
+          <w:szCs w:val="28"/>
+        </w:rPr>
+        <w:t>mysql</w:t>
+      </w:r>
+      <w:proofErr w:type="spellEnd"/>
+      <w:r>
+        <w:rPr>
+          <w:sz w:val="28"/>
+          <w:szCs w:val="28"/>
+        </w:rPr>
+        <w:t xml:space="preserve"> pour faire des backups</w:t>
       </w:r>
     </w:p>
     <w:p>
@@ -245,7 +475,27 @@
           <w:sz w:val="28"/>
           <w:szCs w:val="28"/>
         </w:rPr>
-        <w:t>-uroot :</w:t>
+        <w:t>-</w:t>
+      </w:r>
+      <w:proofErr w:type="spellStart"/>
+      <w:r>
+        <w:rPr>
+          <w:b/>
+          <w:bCs/>
+          <w:sz w:val="28"/>
+          <w:szCs w:val="28"/>
+        </w:rPr>
+        <w:t>uroot</w:t>
+      </w:r>
+      <w:proofErr w:type="spellEnd"/>
+      <w:r>
+        <w:rPr>
+          <w:b/>
+          <w:bCs/>
+          <w:sz w:val="28"/>
+          <w:szCs w:val="28"/>
+        </w:rPr>
+        <w:t> :</w:t>
       </w:r>
       <w:r>
         <w:rPr>
@@ -276,7 +526,27 @@
           <w:sz w:val="28"/>
           <w:szCs w:val="28"/>
         </w:rPr>
-        <w:t>-proot :</w:t>
+        <w:t>-</w:t>
+      </w:r>
+      <w:proofErr w:type="spellStart"/>
+      <w:r>
+        <w:rPr>
+          <w:b/>
+          <w:bCs/>
+          <w:sz w:val="28"/>
+          <w:szCs w:val="28"/>
+        </w:rPr>
+        <w:t>proot</w:t>
+      </w:r>
+      <w:proofErr w:type="spellEnd"/>
+      <w:r>
+        <w:rPr>
+          <w:b/>
+          <w:bCs/>
+          <w:sz w:val="28"/>
+          <w:szCs w:val="28"/>
+        </w:rPr>
+        <w:t> :</w:t>
       </w:r>
       <w:r>
         <w:rPr>
@@ -316,7 +586,27 @@
           <w:sz w:val="28"/>
           <w:szCs w:val="28"/>
         </w:rPr>
-        <w:t>nom de la db” :</w:t>
+        <w:t xml:space="preserve">nom de la </w:t>
+      </w:r>
+      <w:proofErr w:type="spellStart"/>
+      <w:r>
+        <w:rPr>
+          <w:b/>
+          <w:bCs/>
+          <w:sz w:val="28"/>
+          <w:szCs w:val="28"/>
+        </w:rPr>
+        <w:t>db</w:t>
+      </w:r>
+      <w:proofErr w:type="spellEnd"/>
+      <w:r>
+        <w:rPr>
+          <w:b/>
+          <w:bCs/>
+          <w:sz w:val="28"/>
+          <w:szCs w:val="28"/>
+        </w:rPr>
+        <w:t>” :</w:t>
       </w:r>
       <w:r>
         <w:rPr>
@@ -354,7 +644,27 @@
           <w:sz w:val="28"/>
           <w:szCs w:val="28"/>
         </w:rPr>
-        <w:t>“chemin du fichier sql” :</w:t>
+        <w:t xml:space="preserve">“chemin du fichier </w:t>
+      </w:r>
+      <w:proofErr w:type="spellStart"/>
+      <w:r>
+        <w:rPr>
+          <w:b/>
+          <w:bCs/>
+          <w:sz w:val="28"/>
+          <w:szCs w:val="28"/>
+        </w:rPr>
+        <w:t>sql</w:t>
+      </w:r>
+      <w:proofErr w:type="spellEnd"/>
+      <w:r>
+        <w:rPr>
+          <w:b/>
+          <w:bCs/>
+          <w:sz w:val="28"/>
+          <w:szCs w:val="28"/>
+        </w:rPr>
+        <w:t>” :</w:t>
       </w:r>
       <w:r>
         <w:rPr>
@@ -385,6 +695,7 @@
         </w:rPr>
         <w:t xml:space="preserve">Commande pour faire un </w:t>
       </w:r>
+      <w:proofErr w:type="spellStart"/>
       <w:r>
         <w:rPr>
           <w:sz w:val="40"/>
@@ -399,27 +710,124 @@
         </w:rPr>
         <w:t>ecovery</w:t>
       </w:r>
-    </w:p>
-    <w:p>
-      <w:pPr>
-        <w:rPr>
-          <w:sz w:val="26"/>
-          <w:szCs w:val="26"/>
-        </w:rPr>
-      </w:pPr>
-      <w:r>
-        <w:rPr>
-          <w:sz w:val="26"/>
-          <w:szCs w:val="26"/>
-        </w:rPr>
-        <w:t xml:space="preserve">docker exec -i db mysql -uroot -proot &lt; </w:t>
-      </w:r>
-      <w:r>
-        <w:rPr>
-          <w:sz w:val="26"/>
-          <w:szCs w:val="26"/>
-        </w:rPr>
-        <w:t>“chemin du fichier sql”</w:t>
+      <w:proofErr w:type="spellEnd"/>
+    </w:p>
+    <w:p>
+      <w:pPr>
+        <w:rPr>
+          <w:sz w:val="26"/>
+          <w:szCs w:val="26"/>
+        </w:rPr>
+      </w:pPr>
+      <w:r>
+        <w:rPr>
+          <w:sz w:val="26"/>
+          <w:szCs w:val="26"/>
+        </w:rPr>
+        <w:t xml:space="preserve">docker </w:t>
+      </w:r>
+      <w:proofErr w:type="spellStart"/>
+      <w:r>
+        <w:rPr>
+          <w:sz w:val="26"/>
+          <w:szCs w:val="26"/>
+        </w:rPr>
+        <w:t>exec</w:t>
+      </w:r>
+      <w:proofErr w:type="spellEnd"/>
+      <w:r>
+        <w:rPr>
+          <w:sz w:val="26"/>
+          <w:szCs w:val="26"/>
+        </w:rPr>
+        <w:t xml:space="preserve"> -i </w:t>
+      </w:r>
+      <w:proofErr w:type="spellStart"/>
+      <w:r>
+        <w:rPr>
+          <w:sz w:val="26"/>
+          <w:szCs w:val="26"/>
+        </w:rPr>
+        <w:t>db</w:t>
+      </w:r>
+      <w:proofErr w:type="spellEnd"/>
+      <w:r>
+        <w:rPr>
+          <w:sz w:val="26"/>
+          <w:szCs w:val="26"/>
+        </w:rPr>
+        <w:t xml:space="preserve"> </w:t>
+      </w:r>
+      <w:proofErr w:type="spellStart"/>
+      <w:r>
+        <w:rPr>
+          <w:sz w:val="26"/>
+          <w:szCs w:val="26"/>
+        </w:rPr>
+        <w:t>mysql</w:t>
+      </w:r>
+      <w:proofErr w:type="spellEnd"/>
+      <w:r>
+        <w:rPr>
+          <w:sz w:val="26"/>
+          <w:szCs w:val="26"/>
+        </w:rPr>
+        <w:t xml:space="preserve"> -</w:t>
+      </w:r>
+      <w:proofErr w:type="spellStart"/>
+      <w:r>
+        <w:rPr>
+          <w:sz w:val="26"/>
+          <w:szCs w:val="26"/>
+        </w:rPr>
+        <w:t>uroot</w:t>
+      </w:r>
+      <w:proofErr w:type="spellEnd"/>
+      <w:r>
+        <w:rPr>
+          <w:sz w:val="26"/>
+          <w:szCs w:val="26"/>
+        </w:rPr>
+        <w:t xml:space="preserve"> -</w:t>
+      </w:r>
+      <w:proofErr w:type="spellStart"/>
+      <w:r>
+        <w:rPr>
+          <w:sz w:val="26"/>
+          <w:szCs w:val="26"/>
+        </w:rPr>
+        <w:t>proot</w:t>
+      </w:r>
+      <w:proofErr w:type="spellEnd"/>
+      <w:r>
+        <w:rPr>
+          <w:sz w:val="26"/>
+          <w:szCs w:val="26"/>
+        </w:rPr>
+        <w:t xml:space="preserve"> &lt; </w:t>
+      </w:r>
+      <w:r>
+        <w:rPr>
+          <w:sz w:val="26"/>
+          <w:szCs w:val="26"/>
+        </w:rPr>
+        <w:t xml:space="preserve">“chemin du fichier </w:t>
+      </w:r>
+      <w:proofErr w:type="spellStart"/>
+      <w:r>
+        <w:rPr>
+          <w:sz w:val="26"/>
+          <w:szCs w:val="26"/>
+        </w:rPr>
+        <w:t>sql</w:t>
+      </w:r>
+      <w:proofErr w:type="spellEnd"/>
+      <w:r>
+        <w:rPr>
+          <w:sz w:val="26"/>
+          <w:szCs w:val="26"/>
+        </w:rPr>
+        <w:t>”</w:t>
       </w:r>
     </w:p>
     <w:p>
@@ -443,8 +851,19 @@
           <w:sz w:val="28"/>
           <w:szCs w:val="28"/>
         </w:rPr>
-        <w:t>Docker exec</w:t>
-      </w:r>
+        <w:t xml:space="preserve">Docker </w:t>
+      </w:r>
+      <w:proofErr w:type="spellStart"/>
+      <w:r>
+        <w:rPr>
+          <w:b/>
+          <w:bCs/>
+          <w:sz w:val="28"/>
+          <w:szCs w:val="28"/>
+        </w:rPr>
+        <w:t>exec</w:t>
+      </w:r>
+      <w:proofErr w:type="spellEnd"/>
       <w:r>
         <w:rPr>
           <w:b/>
@@ -542,7 +961,23 @@
           <w:sz w:val="28"/>
           <w:szCs w:val="28"/>
         </w:rPr>
-        <w:t>Nom du conteneur où on execute la commande</w:t>
+        <w:t xml:space="preserve">Nom du conteneur où on </w:t>
+      </w:r>
+      <w:proofErr w:type="spellStart"/>
+      <w:r>
+        <w:rPr>
+          <w:sz w:val="28"/>
+          <w:szCs w:val="28"/>
+        </w:rPr>
+        <w:t>execute</w:t>
+      </w:r>
+      <w:proofErr w:type="spellEnd"/>
+      <w:r>
+        <w:rPr>
+          <w:sz w:val="28"/>
+          <w:szCs w:val="28"/>
+        </w:rPr>
+        <w:t xml:space="preserve"> la commande</w:t>
       </w:r>
     </w:p>
     <w:p>
@@ -597,7 +1032,27 @@
           <w:sz w:val="28"/>
           <w:szCs w:val="28"/>
         </w:rPr>
-        <w:t>-uroot :</w:t>
+        <w:t>-</w:t>
+      </w:r>
+      <w:proofErr w:type="spellStart"/>
+      <w:r>
+        <w:rPr>
+          <w:b/>
+          <w:bCs/>
+          <w:sz w:val="28"/>
+          <w:szCs w:val="28"/>
+        </w:rPr>
+        <w:t>uroot</w:t>
+      </w:r>
+      <w:proofErr w:type="spellEnd"/>
+      <w:r>
+        <w:rPr>
+          <w:b/>
+          <w:bCs/>
+          <w:sz w:val="28"/>
+          <w:szCs w:val="28"/>
+        </w:rPr>
+        <w:t> :</w:t>
       </w:r>
       <w:r>
         <w:rPr>
@@ -628,7 +1083,27 @@
           <w:sz w:val="28"/>
           <w:szCs w:val="28"/>
         </w:rPr>
-        <w:t>-proot :</w:t>
+        <w:t>-</w:t>
+      </w:r>
+      <w:proofErr w:type="spellStart"/>
+      <w:r>
+        <w:rPr>
+          <w:b/>
+          <w:bCs/>
+          <w:sz w:val="28"/>
+          <w:szCs w:val="28"/>
+        </w:rPr>
+        <w:t>proot</w:t>
+      </w:r>
+      <w:proofErr w:type="spellEnd"/>
+      <w:r>
+        <w:rPr>
+          <w:b/>
+          <w:bCs/>
+          <w:sz w:val="28"/>
+          <w:szCs w:val="28"/>
+        </w:rPr>
+        <w:t> :</w:t>
       </w:r>
       <w:r>
         <w:rPr>
@@ -657,7 +1132,27 @@
           <w:sz w:val="28"/>
           <w:szCs w:val="28"/>
         </w:rPr>
-        <w:t xml:space="preserve">“chemin du fichier sql” : </w:t>
+        <w:t xml:space="preserve">“chemin du fichier </w:t>
+      </w:r>
+      <w:proofErr w:type="spellStart"/>
+      <w:r>
+        <w:rPr>
+          <w:b/>
+          <w:bCs/>
+          <w:sz w:val="28"/>
+          <w:szCs w:val="28"/>
+        </w:rPr>
+        <w:t>sql</w:t>
+      </w:r>
+      <w:proofErr w:type="spellEnd"/>
+      <w:r>
+        <w:rPr>
+          <w:b/>
+          <w:bCs/>
+          <w:sz w:val="28"/>
+          <w:szCs w:val="28"/>
+        </w:rPr>
+        <w:t xml:space="preserve">” : </w:t>
       </w:r>
       <w:r>
         <w:rPr>

</xml_diff>